<commit_message>
Update to allow choice of authentication method
Updated to allow use of previous BASIC only authentication OR choose file that uses credentials to generate token for use - per new requirements from JAMF for API.
</commit_message>
<xml_diff>
--- a/JAMF Pro/JAMF Pro Inventory Adapter.docx
+++ b/JAMF Pro/JAMF Pro Inventory Adapter.docx
@@ -1,6 +1,6 @@
 
 <file path=word/document.xml><?xml version="1.0" encoding="utf-8"?>
-<w:document xmlns:wpc="http://schemas.microsoft.com/office/word/2010/wordprocessingCanvas" xmlns:cx="http://schemas.microsoft.com/office/drawing/2014/chartex" xmlns:cx1="http://schemas.microsoft.com/office/drawing/2015/9/8/chartex" xmlns:cx2="http://schemas.microsoft.com/office/drawing/2015/10/21/chartex" xmlns:cx3="http://schemas.microsoft.com/office/drawing/2016/5/9/chartex" xmlns:cx4="http://schemas.microsoft.com/office/drawing/2016/5/10/chartex" xmlns:cx5="http://schemas.microsoft.com/office/drawing/2016/5/11/chartex" xmlns:cx6="http://schemas.microsoft.com/office/drawing/2016/5/12/chartex" xmlns:cx7="http://schemas.microsoft.com/office/drawing/2016/5/13/chartex" xmlns:cx8="http://schemas.microsoft.com/office/drawing/2016/5/14/chartex" xmlns:mc="http://schemas.openxmlformats.org/markup-compatibility/2006" xmlns:aink="http://schemas.microsoft.com/office/drawing/2016/ink" xmlns:am3d="http://schemas.microsoft.com/office/drawing/2017/model3d" xmlns:o="urn:schemas-microsoft-com:office:office" xmlns:r="http://schemas.openxmlformats.org/officeDocument/2006/relationships" xmlns:m="http://schemas.openxmlformats.org/officeDocument/2006/math" xmlns:v="urn:schemas-microsoft-com:vml" xmlns:wp14="http://schemas.microsoft.com/office/word/2010/wordprocessingDrawing" xmlns:wp="http://schemas.openxmlformats.org/drawingml/2006/wordprocessingDrawing" xmlns:w10="urn:schemas-microsoft-com:office:word" xmlns:w="http://schemas.openxmlformats.org/wordprocessingml/2006/main" xmlns:w14="http://schemas.microsoft.com/office/word/2010/wordml" xmlns:w15="http://schemas.microsoft.com/office/word/2012/wordml" xmlns:w16cid="http://schemas.microsoft.com/office/word/2016/wordml/cid" xmlns:w16se="http://schemas.microsoft.com/office/word/2015/wordml/symex" xmlns:wpg="http://schemas.microsoft.com/office/word/2010/wordprocessingGroup" xmlns:wpi="http://schemas.microsoft.com/office/word/2010/wordprocessingInk" xmlns:wne="http://schemas.microsoft.com/office/word/2006/wordml" xmlns:wps="http://schemas.microsoft.com/office/word/2010/wordprocessingShape" mc:Ignorable="w14 w15 w16se w16cid wp14">
+<w:document xmlns:wpc="http://schemas.microsoft.com/office/word/2010/wordprocessingCanvas" xmlns:cx="http://schemas.microsoft.com/office/drawing/2014/chartex" xmlns:cx1="http://schemas.microsoft.com/office/drawing/2015/9/8/chartex" xmlns:cx2="http://schemas.microsoft.com/office/drawing/2015/10/21/chartex" xmlns:cx3="http://schemas.microsoft.com/office/drawing/2016/5/9/chartex" xmlns:cx4="http://schemas.microsoft.com/office/drawing/2016/5/10/chartex" xmlns:cx5="http://schemas.microsoft.com/office/drawing/2016/5/11/chartex" xmlns:cx6="http://schemas.microsoft.com/office/drawing/2016/5/12/chartex" xmlns:cx7="http://schemas.microsoft.com/office/drawing/2016/5/13/chartex" xmlns:cx8="http://schemas.microsoft.com/office/drawing/2016/5/14/chartex" xmlns:mc="http://schemas.openxmlformats.org/markup-compatibility/2006" xmlns:aink="http://schemas.microsoft.com/office/drawing/2016/ink" xmlns:am3d="http://schemas.microsoft.com/office/drawing/2017/model3d" xmlns:o="urn:schemas-microsoft-com:office:office" xmlns:r="http://schemas.openxmlformats.org/officeDocument/2006/relationships" xmlns:m="http://schemas.openxmlformats.org/officeDocument/2006/math" xmlns:v="urn:schemas-microsoft-com:vml" xmlns:wp14="http://schemas.microsoft.com/office/word/2010/wordprocessingDrawing" xmlns:wp="http://schemas.openxmlformats.org/drawingml/2006/wordprocessingDrawing" xmlns:w10="urn:schemas-microsoft-com:office:word" xmlns:w="http://schemas.openxmlformats.org/wordprocessingml/2006/main" xmlns:w14="http://schemas.microsoft.com/office/word/2010/wordml" xmlns:w15="http://schemas.microsoft.com/office/word/2012/wordml" xmlns:w16cex="http://schemas.microsoft.com/office/word/2018/wordml/cex" xmlns:w16cid="http://schemas.microsoft.com/office/word/2016/wordml/cid" xmlns:w16="http://schemas.microsoft.com/office/word/2018/wordml" xmlns:w16sdtdh="http://schemas.microsoft.com/office/word/2020/wordml/sdtdatahash" xmlns:w16se="http://schemas.microsoft.com/office/word/2015/wordml/symex" xmlns:wpg="http://schemas.microsoft.com/office/word/2010/wordprocessingGroup" xmlns:wpi="http://schemas.microsoft.com/office/word/2010/wordprocessingInk" xmlns:wne="http://schemas.microsoft.com/office/word/2006/wordml" xmlns:wps="http://schemas.microsoft.com/office/word/2010/wordprocessingShape" mc:Ignorable="w14 w15 w16se w16cid w16 w16cex w16sdtdh wp14">
   <w:body>
     <w:p>
       <w:pPr>
@@ -102,12 +102,7 @@
         <w:t xml:space="preserve">Flexera Inventory </w:t>
       </w:r>
       <w:r>
-        <w:t xml:space="preserve">SaaS </w:t>
-      </w:r>
-      <w:bookmarkStart w:id="0" w:name="_GoBack"/>
-      <w:bookmarkEnd w:id="0"/>
-      <w:r>
-        <w:t xml:space="preserve">Object </w:t>
+        <w:t xml:space="preserve">SaaS Object </w:t>
       </w:r>
       <w:r>
         <w:t>Adapter Framework encapsulates the data for deliver to the Processing Server</w:t>
@@ -423,7 +418,7 @@
         <w:pStyle w:val="NoSpacing"/>
       </w:pPr>
       <w:r>
-        <w:t xml:space="preserve">The PowerShell sessions must allow </w:t>
+        <w:t>The PowerShell sessions must allow un-</w:t>
       </w:r>
       <w:r>
         <w:t xml:space="preserve">signed </w:t>
@@ -467,55 +462,108 @@
       <w:r>
         <w:rPr>
           <w:rFonts w:ascii="Calibri" w:eastAsia="Times New Roman" w:hAnsi="Calibri" w:cs="Times New Roman"/>
-          <w:color w:val="000000"/>
+          <w:color w:val="000000" w:themeColor="text1"/>
         </w:rPr>
         <w:t xml:space="preserve">The Flexera connector requires a </w:t>
       </w:r>
       <w:r>
         <w:rPr>
           <w:rFonts w:ascii="Calibri" w:eastAsia="Times New Roman" w:hAnsi="Calibri" w:cs="Times New Roman"/>
-          <w:color w:val="000000"/>
+          <w:color w:val="000000" w:themeColor="text1"/>
+        </w:rPr>
+        <w:t xml:space="preserve">local </w:t>
+      </w:r>
+      <w:r>
+        <w:rPr>
+          <w:rFonts w:ascii="Calibri" w:eastAsia="Times New Roman" w:hAnsi="Calibri" w:cs="Times New Roman"/>
+          <w:color w:val="000000" w:themeColor="text1"/>
         </w:rPr>
         <w:t>JAMF</w:t>
       </w:r>
       <w:r>
         <w:rPr>
           <w:rFonts w:ascii="Calibri" w:eastAsia="Times New Roman" w:hAnsi="Calibri" w:cs="Times New Roman"/>
-          <w:color w:val="000000"/>
+          <w:color w:val="000000" w:themeColor="text1"/>
         </w:rPr>
         <w:t xml:space="preserve"> account with </w:t>
       </w:r>
       <w:r>
         <w:rPr>
           <w:rFonts w:ascii="Calibri" w:eastAsia="Times New Roman" w:hAnsi="Calibri" w:cs="Times New Roman"/>
-          <w:color w:val="000000"/>
-        </w:rPr>
-        <w:t>access to Computer, Software and the API</w:t>
-      </w:r>
-      <w:r>
-        <w:rPr>
-          <w:rFonts w:ascii="Calibri" w:eastAsia="Times New Roman" w:hAnsi="Calibri" w:cs="Times New Roman"/>
-          <w:color w:val="000000"/>
-        </w:rPr>
-        <w:t xml:space="preserve">. </w:t>
-      </w:r>
-      <w:r>
-        <w:rPr>
-          <w:rFonts w:ascii="Calibri" w:eastAsia="Times New Roman" w:hAnsi="Calibri" w:cs="Times New Roman"/>
-          <w:color w:val="000000"/>
-        </w:rPr>
-        <w:br/>
-      </w:r>
-    </w:p>
-    <w:p>
-      <w:pPr>
-        <w:rPr>
-          <w:rFonts w:asciiTheme="majorHAnsi" w:eastAsia="Times New Roman" w:hAnsiTheme="majorHAnsi" w:cstheme="majorBidi"/>
-          <w:color w:val="365F91" w:themeColor="accent1" w:themeShade="BF"/>
-          <w:sz w:val="26"/>
-          <w:szCs w:val="26"/>
-        </w:rPr>
-      </w:pPr>
+          <w:color w:val="000000" w:themeColor="text1"/>
+        </w:rPr>
+        <w:t xml:space="preserve">access to Computer, Software, Advanced Computer Search and the </w:t>
+      </w:r>
+      <w:r>
+        <w:rPr>
+          <w:rFonts w:ascii="Calibri" w:eastAsia="Times New Roman" w:hAnsi="Calibri" w:cs="Times New Roman"/>
+          <w:color w:val="000000" w:themeColor="text1"/>
+        </w:rPr>
+        <w:t xml:space="preserve">Classic API. 2 PS1 files are included. Both require the Username and Password for the local JAMF Account, however they work a bit differently. </w:t>
+      </w:r>
+      <w:r>
+        <w:rPr>
+          <w:rFonts w:ascii="Calibri" w:eastAsia="Times New Roman" w:hAnsi="Calibri" w:cs="Times New Roman"/>
+          <w:color w:val="000000" w:themeColor="text1"/>
+        </w:rPr>
+        <w:t xml:space="preserve">If you are using </w:t>
+      </w:r>
+      <w:r>
+        <w:rPr>
+          <w:rFonts w:ascii="Calibri" w:eastAsia="Times New Roman" w:hAnsi="Calibri" w:cs="Times New Roman"/>
+          <w:color w:val="000000" w:themeColor="text1"/>
+        </w:rPr>
+        <w:t xml:space="preserve">10.35.0 or later, </w:t>
+      </w:r>
+      <w:r>
+        <w:rPr>
+          <w:rFonts w:ascii="Calibri" w:eastAsia="Times New Roman" w:hAnsi="Calibri" w:cs="Times New Roman"/>
+          <w:color w:val="000000" w:themeColor="text1"/>
+        </w:rPr>
+        <w:t xml:space="preserve">use the </w:t>
+      </w:r>
+      <w:r>
+        <w:rPr>
+          <w:rFonts w:ascii="Calibri" w:eastAsia="Times New Roman" w:hAnsi="Calibri" w:cs="Times New Roman"/>
+          <w:color w:val="000000" w:themeColor="text1"/>
+        </w:rPr>
+        <w:t>Logic.TOKEN_AUTH.ps1</w:t>
+      </w:r>
+      <w:r>
+        <w:rPr>
+          <w:rFonts w:ascii="Calibri" w:eastAsia="Times New Roman" w:hAnsi="Calibri" w:cs="Times New Roman"/>
+          <w:color w:val="000000" w:themeColor="text1"/>
+        </w:rPr>
+        <w:t xml:space="preserve"> file as Basic Authentication directly to the API </w:t>
+      </w:r>
+      <w:r>
+        <w:rPr>
+          <w:rFonts w:ascii="Calibri" w:eastAsia="Times New Roman" w:hAnsi="Calibri" w:cs="Times New Roman"/>
+          <w:color w:val="000000" w:themeColor="text1"/>
+        </w:rPr>
+        <w:t xml:space="preserve">is being turned off by JAMF. Pre 10.35.0, use </w:t>
+      </w:r>
+      <w:r>
+        <w:rPr>
+          <w:rFonts w:ascii="Calibri" w:eastAsia="Times New Roman" w:hAnsi="Calibri" w:cs="Times New Roman"/>
+          <w:color w:val="000000" w:themeColor="text1"/>
+        </w:rPr>
+        <w:t>Logic.BASIC_AUTH.ps1</w:t>
+      </w:r>
+      <w:r>
+        <w:rPr>
+          <w:rFonts w:ascii="Calibri" w:eastAsia="Times New Roman" w:hAnsi="Calibri" w:cs="Times New Roman"/>
+          <w:color w:val="000000" w:themeColor="text1"/>
+        </w:rPr>
+        <w:t xml:space="preserve"> as the token method </w:t>
+      </w:r>
+      <w:r>
+        <w:rPr>
+          <w:rFonts w:ascii="Calibri" w:eastAsia="Times New Roman" w:hAnsi="Calibri" w:cs="Times New Roman"/>
+          <w:color w:val="000000" w:themeColor="text1"/>
+        </w:rPr>
+        <w:t>cannot be used to access to the API. In both scenarios, a local account with ID and PW are required as tokens are only available for 30 minutes and cannot be pre-authorized for a longer period of time for use. With the Token method, the credentials will only be used to generate the Token, not to access the API directly.</w:t>
+      </w:r>
       <w:r>
         <w:rPr>
           <w:rFonts w:eastAsia="Times New Roman"/>
@@ -535,13 +583,7 @@
           <w:rFonts w:eastAsia="Times New Roman"/>
         </w:rPr>
         <w:lastRenderedPageBreak/>
-        <w:t xml:space="preserve">Configuring </w:t>
-      </w:r>
-      <w:r>
-        <w:rPr>
-          <w:rFonts w:eastAsia="Times New Roman"/>
-        </w:rPr>
-        <w:t xml:space="preserve">JAMF Pro </w:t>
+        <w:t xml:space="preserve">Configuring JAMF Pro </w:t>
       </w:r>
       <w:r>
         <w:rPr>
@@ -856,13 +898,7 @@
         <w:rPr>
           <w:b/>
         </w:rPr>
-        <w:t>Software</w:t>
-      </w:r>
-      <w:r>
-        <w:rPr>
-          <w:b/>
-        </w:rPr>
-        <w:t xml:space="preserve"> Saved Search</w:t>
+        <w:t>Software Saved Search</w:t>
       </w:r>
       <w:r>
         <w:t xml:space="preserve"> should contain the following information:</w:t>
@@ -1017,56 +1053,113 @@
           <w:rFonts w:ascii="Calibri" w:eastAsia="Times New Roman" w:hAnsi="Calibri" w:cs="Times New Roman"/>
           <w:color w:val="000000"/>
         </w:rPr>
-        <w:t>C:\ProgramData\Flexera Software\Compliance\</w:t>
-      </w:r>
-      <w:proofErr w:type="spellStart"/>
-      <w:r>
-        <w:rPr>
-          <w:rFonts w:ascii="Calibri" w:eastAsia="Times New Roman" w:hAnsi="Calibri" w:cs="Times New Roman"/>
-          <w:color w:val="000000"/>
-        </w:rPr>
-        <w:t>ImportProcedures</w:t>
-      </w:r>
-      <w:proofErr w:type="spellEnd"/>
-      <w:r>
-        <w:rPr>
-          <w:rFonts w:ascii="Calibri" w:eastAsia="Times New Roman" w:hAnsi="Calibri" w:cs="Times New Roman"/>
-          <w:color w:val="000000"/>
-        </w:rPr>
-        <w:t>\</w:t>
-      </w:r>
-      <w:proofErr w:type="spellStart"/>
-      <w:r>
-        <w:rPr>
-          <w:rFonts w:ascii="Calibri" w:eastAsia="Times New Roman" w:hAnsi="Calibri" w:cs="Times New Roman"/>
-          <w:color w:val="000000"/>
-        </w:rPr>
-        <w:t>ObjectAdapters</w:t>
-      </w:r>
-      <w:proofErr w:type="spellEnd"/>
-      <w:r>
-        <w:rPr>
-          <w:rFonts w:ascii="Calibri" w:eastAsia="Times New Roman" w:hAnsi="Calibri" w:cs="Times New Roman"/>
-          <w:color w:val="000000"/>
-        </w:rPr>
-        <w:t>\Reader</w:t>
-      </w:r>
-    </w:p>
-    <w:p>
-      <w:pPr>
+        <w:t>C:\ProgramData\Flexera Software\Compliance\ImportProcedures\ObjectAdapters\Reader</w:t>
+      </w:r>
+    </w:p>
+    <w:p>
+      <w:pPr>
+        <w:pStyle w:val="ListParagraph"/>
+        <w:numPr>
+          <w:ilvl w:val="0"/>
+          <w:numId w:val="1"/>
+        </w:numPr>
         <w:spacing w:after="0" w:line="240" w:lineRule="auto"/>
         <w:rPr>
           <w:rFonts w:ascii="Calibri" w:eastAsia="Times New Roman" w:hAnsi="Calibri" w:cs="Times New Roman"/>
+          <w:color w:val="000000"/>
+          <w:highlight w:val="yellow"/>
+        </w:rPr>
+      </w:pPr>
+      <w:r>
+        <w:rPr>
+          <w:rFonts w:ascii="Calibri" w:eastAsia="Times New Roman" w:hAnsi="Calibri" w:cs="Times New Roman"/>
+          <w:color w:val="000000"/>
+          <w:highlight w:val="yellow"/>
+        </w:rPr>
+        <w:t xml:space="preserve">Depending on your version, rename EITHER </w:t>
+      </w:r>
+      <w:r>
+        <w:rPr>
+          <w:rFonts w:ascii="Calibri" w:eastAsia="Times New Roman" w:hAnsi="Calibri" w:cs="Times New Roman"/>
+          <w:i/>
+          <w:iCs/>
+          <w:color w:val="000000"/>
+          <w:highlight w:val="yellow"/>
+        </w:rPr>
+        <w:t>Logic.BASIC_AUTH.ps1</w:t>
+      </w:r>
+      <w:r>
+        <w:rPr>
+          <w:rFonts w:ascii="Calibri" w:eastAsia="Times New Roman" w:hAnsi="Calibri" w:cs="Times New Roman"/>
+          <w:color w:val="000000"/>
+          <w:highlight w:val="yellow"/>
+        </w:rPr>
+        <w:t xml:space="preserve"> OR </w:t>
+      </w:r>
+      <w:r>
+        <w:rPr>
+          <w:rFonts w:ascii="Calibri" w:eastAsia="Times New Roman" w:hAnsi="Calibri" w:cs="Times New Roman"/>
+          <w:i/>
+          <w:iCs/>
+          <w:color w:val="000000"/>
+          <w:highlight w:val="yellow"/>
+        </w:rPr>
+        <w:t>Logi</w:t>
+      </w:r>
+      <w:r>
+        <w:rPr>
+          <w:rFonts w:ascii="Calibri" w:eastAsia="Times New Roman" w:hAnsi="Calibri" w:cs="Times New Roman"/>
+          <w:i/>
+          <w:iCs/>
+          <w:color w:val="000000"/>
+          <w:highlight w:val="yellow"/>
+        </w:rPr>
+        <w:t>c</w:t>
+      </w:r>
+      <w:r>
+        <w:rPr>
+          <w:rFonts w:ascii="Calibri" w:eastAsia="Times New Roman" w:hAnsi="Calibri" w:cs="Times New Roman"/>
+          <w:i/>
+          <w:iCs/>
+          <w:color w:val="000000"/>
+          <w:highlight w:val="yellow"/>
+        </w:rPr>
+        <w:t>.TOKEN_AUTH.ps1</w:t>
+      </w:r>
+      <w:r>
+        <w:rPr>
+          <w:rFonts w:ascii="Calibri" w:eastAsia="Times New Roman" w:hAnsi="Calibri" w:cs="Times New Roman"/>
+          <w:color w:val="000000"/>
+          <w:highlight w:val="yellow"/>
+        </w:rPr>
+        <w:t xml:space="preserve"> to </w:t>
+      </w:r>
+      <w:r>
+        <w:rPr>
+          <w:rFonts w:ascii="Calibri" w:eastAsia="Times New Roman" w:hAnsi="Calibri" w:cs="Times New Roman"/>
           <w:b/>
-          <w:color w:val="000000"/>
-        </w:rPr>
-      </w:pPr>
-      <w:r>
+          <w:bCs/>
+          <w:color w:val="000000"/>
+          <w:highlight w:val="yellow"/>
+        </w:rPr>
+        <w:t>Logic.ps1</w:t>
+      </w:r>
+    </w:p>
+    <w:p>
+      <w:pPr>
+        <w:spacing w:after="0" w:line="240" w:lineRule="auto"/>
         <w:rPr>
           <w:rFonts w:ascii="Calibri" w:eastAsia="Times New Roman" w:hAnsi="Calibri" w:cs="Times New Roman"/>
           <w:b/>
           <w:color w:val="000000"/>
         </w:rPr>
+      </w:pPr>
+      <w:r>
+        <w:rPr>
+          <w:rFonts w:ascii="Calibri" w:eastAsia="Times New Roman" w:hAnsi="Calibri" w:cs="Times New Roman"/>
+          <w:b/>
+          <w:color w:val="000000"/>
+        </w:rPr>
         <w:t>Launch the Beacon UI</w:t>
       </w:r>
     </w:p>
@@ -1081,28 +1174,28 @@
       <w:r>
         <w:rPr>
           <w:rFonts w:ascii="Calibri" w:eastAsia="Times New Roman" w:hAnsi="Calibri" w:cs="Times New Roman"/>
-          <w:color w:val="000000"/>
+          <w:color w:val="000000" w:themeColor="text1"/>
         </w:rPr>
         <w:t xml:space="preserve">Configure a </w:t>
       </w:r>
       <w:r>
         <w:rPr>
           <w:rFonts w:ascii="Calibri" w:eastAsia="Times New Roman" w:hAnsi="Calibri" w:cs="Times New Roman"/>
-          <w:color w:val="000000"/>
+          <w:color w:val="000000" w:themeColor="text1"/>
         </w:rPr>
         <w:t xml:space="preserve">PowerShell </w:t>
       </w:r>
       <w:r>
         <w:rPr>
           <w:rFonts w:ascii="Calibri" w:eastAsia="Times New Roman" w:hAnsi="Calibri" w:cs="Times New Roman"/>
-          <w:color w:val="000000"/>
-        </w:rPr>
-        <w:t xml:space="preserve">connection to the FNMS database and set the adapter type to </w:t>
-      </w:r>
-      <w:r>
-        <w:rPr>
-          <w:rFonts w:ascii="Calibri" w:eastAsia="Times New Roman" w:hAnsi="Calibri" w:cs="Times New Roman"/>
-          <w:color w:val="000000"/>
+          <w:color w:val="000000" w:themeColor="text1"/>
+        </w:rPr>
+        <w:t xml:space="preserve">connection to the JAMF URL and set the adapter type to </w:t>
+      </w:r>
+      <w:r>
+        <w:rPr>
+          <w:rFonts w:ascii="Calibri" w:eastAsia="Times New Roman" w:hAnsi="Calibri" w:cs="Times New Roman"/>
+          <w:color w:val="000000" w:themeColor="text1"/>
         </w:rPr>
         <w:t>JAMF Pro</w:t>
       </w:r>
@@ -1120,8 +1213,8 @@
           <w:noProof/>
         </w:rPr>
         <w:drawing>
-          <wp:inline distT="0" distB="0" distL="0" distR="0" wp14:anchorId="07E75AB9" wp14:editId="2E302963">
-            <wp:extent cx="5943600" cy="4866005"/>
+          <wp:inline distT="0" distB="0" distL="0" distR="0" wp14:anchorId="07E75AB9" wp14:editId="6523463F">
+            <wp:extent cx="5772150" cy="4725639"/>
             <wp:effectExtent l="0" t="0" r="0" b="0"/>
             <wp:docPr id="2" name="Picture 2"/>
             <wp:cNvGraphicFramePr>
@@ -1143,7 +1236,7 @@
                   <pic:spPr>
                     <a:xfrm>
                       <a:off x="0" y="0"/>
-                      <a:ext cx="5943600" cy="4866005"/>
+                      <a:ext cx="5778769" cy="4731058"/>
                     </a:xfrm>
                     <a:prstGeom prst="rect">
                       <a:avLst/>
@@ -1302,22 +1395,39 @@
           <w:b/>
           <w:color w:val="000000"/>
         </w:rPr>
-        <w:t>Hardware Search Name</w:t>
-      </w:r>
-      <w:r>
+        <w:t xml:space="preserve">Hardware Search Name: </w:t>
+      </w:r>
+      <w:r>
+        <w:rPr>
+          <w:rFonts w:ascii="Calibri" w:eastAsia="Times New Roman" w:hAnsi="Calibri" w:cs="Times New Roman"/>
+          <w:color w:val="000000"/>
+        </w:rPr>
+        <w:t>Name of the Saved Search for Hardware as defined in the JAMF Pro Configuration Step.</w:t>
+      </w:r>
+    </w:p>
+    <w:p>
+      <w:pPr>
+        <w:spacing w:after="0" w:line="240" w:lineRule="auto"/>
         <w:rPr>
           <w:rFonts w:ascii="Calibri" w:eastAsia="Times New Roman" w:hAnsi="Calibri" w:cs="Times New Roman"/>
           <w:b/>
           <w:color w:val="000000"/>
         </w:rPr>
-        <w:t xml:space="preserve">: </w:t>
-      </w:r>
-      <w:r>
-        <w:rPr>
-          <w:rFonts w:ascii="Calibri" w:eastAsia="Times New Roman" w:hAnsi="Calibri" w:cs="Times New Roman"/>
-          <w:color w:val="000000"/>
-        </w:rPr>
-        <w:t>Name of the Saved Search for Hardware as defined in the JAMF Pro Configuration Step.</w:t>
+      </w:pPr>
+      <w:r>
+        <w:rPr>
+          <w:rFonts w:ascii="Calibri" w:eastAsia="Times New Roman" w:hAnsi="Calibri" w:cs="Times New Roman"/>
+          <w:b/>
+          <w:color w:val="000000"/>
+        </w:rPr>
+        <w:t xml:space="preserve">Software Search Name: </w:t>
+      </w:r>
+      <w:r>
+        <w:rPr>
+          <w:rFonts w:ascii="Calibri" w:eastAsia="Times New Roman" w:hAnsi="Calibri" w:cs="Times New Roman"/>
+          <w:color w:val="000000"/>
+        </w:rPr>
+        <w:t>Name of the Saved Search for Software as defined in the JAMF Pro Configuration Step.</w:t>
       </w:r>
     </w:p>
     <w:p>
@@ -1329,102 +1439,26 @@
           <w:color w:val="000000"/>
         </w:rPr>
       </w:pPr>
-      <w:r>
-        <w:rPr>
-          <w:rFonts w:ascii="Calibri" w:eastAsia="Times New Roman" w:hAnsi="Calibri" w:cs="Times New Roman"/>
-          <w:b/>
-          <w:color w:val="000000"/>
-        </w:rPr>
-        <w:t>Software</w:t>
-      </w:r>
-      <w:r>
-        <w:rPr>
-          <w:rFonts w:ascii="Calibri" w:eastAsia="Times New Roman" w:hAnsi="Calibri" w:cs="Times New Roman"/>
-          <w:b/>
-          <w:color w:val="000000"/>
-        </w:rPr>
-        <w:t xml:space="preserve"> Search Name: </w:t>
-      </w:r>
-      <w:r>
-        <w:rPr>
-          <w:rFonts w:ascii="Calibri" w:eastAsia="Times New Roman" w:hAnsi="Calibri" w:cs="Times New Roman"/>
-          <w:color w:val="000000"/>
-        </w:rPr>
-        <w:t xml:space="preserve">Name of the Saved Search for </w:t>
-      </w:r>
-      <w:r>
-        <w:rPr>
-          <w:rFonts w:ascii="Calibri" w:eastAsia="Times New Roman" w:hAnsi="Calibri" w:cs="Times New Roman"/>
-          <w:color w:val="000000"/>
-        </w:rPr>
-        <w:t>Software</w:t>
-      </w:r>
-      <w:r>
-        <w:rPr>
-          <w:rFonts w:ascii="Calibri" w:eastAsia="Times New Roman" w:hAnsi="Calibri" w:cs="Times New Roman"/>
-          <w:color w:val="000000"/>
-        </w:rPr>
-        <w:t xml:space="preserve"> as defined in the JAMF Pro Configuration Step.</w:t>
-      </w:r>
     </w:p>
     <w:p>
       <w:pPr>
         <w:spacing w:after="0" w:line="240" w:lineRule="auto"/>
         <w:rPr>
           <w:rFonts w:ascii="Calibri" w:eastAsia="Times New Roman" w:hAnsi="Calibri" w:cs="Times New Roman"/>
-          <w:b/>
-          <w:color w:val="000000"/>
-        </w:rPr>
-      </w:pPr>
+          <w:color w:val="000000"/>
+        </w:rPr>
+      </w:pPr>
+      <w:r>
+        <w:rPr>
+          <w:rFonts w:ascii="Calibri" w:eastAsia="Times New Roman" w:hAnsi="Calibri" w:cs="Times New Roman"/>
+          <w:color w:val="000000"/>
+        </w:rPr>
+        <w:t xml:space="preserve"> </w:t>
+      </w:r>
     </w:p>
     <w:p>
       <w:pPr>
         <w:spacing w:after="0" w:line="240" w:lineRule="auto"/>
-        <w:rPr>
-          <w:rFonts w:ascii="Calibri" w:eastAsia="Times New Roman" w:hAnsi="Calibri" w:cs="Times New Roman"/>
-          <w:color w:val="000000"/>
-        </w:rPr>
-      </w:pPr>
-      <w:r>
-        <w:rPr>
-          <w:rFonts w:ascii="Calibri" w:eastAsia="Times New Roman" w:hAnsi="Calibri" w:cs="Times New Roman"/>
-          <w:color w:val="000000"/>
-        </w:rPr>
-        <w:t xml:space="preserve"> </w:t>
-      </w:r>
-    </w:p>
-    <w:p>
-      <w:pPr>
-        <w:spacing w:after="0" w:line="240" w:lineRule="auto"/>
-        <w:rPr>
-          <w:rFonts w:ascii="Calibri" w:eastAsia="Times New Roman" w:hAnsi="Calibri" w:cs="Times New Roman"/>
-          <w:color w:val="000000"/>
-        </w:rPr>
-      </w:pPr>
-      <w:r>
-        <w:rPr>
-          <w:rFonts w:ascii="Calibri" w:eastAsia="Times New Roman" w:hAnsi="Calibri" w:cs="Times New Roman"/>
-          <w:color w:val="000000"/>
-        </w:rPr>
-        <w:t xml:space="preserve">After the data is imported, you will see the </w:t>
-      </w:r>
-      <w:r>
-        <w:rPr>
-          <w:rFonts w:ascii="Calibri" w:eastAsia="Times New Roman" w:hAnsi="Calibri" w:cs="Times New Roman"/>
-          <w:color w:val="000000"/>
-        </w:rPr>
-        <w:t>Inventory</w:t>
-      </w:r>
-      <w:r>
-        <w:rPr>
-          <w:rFonts w:ascii="Calibri" w:eastAsia="Times New Roman" w:hAnsi="Calibri" w:cs="Times New Roman"/>
-          <w:color w:val="000000"/>
-        </w:rPr>
-        <w:t xml:space="preserve"> data imported into FNMS.</w:t>
-      </w:r>
-    </w:p>
-    <w:p>
-      <w:pPr>
         <w:rPr>
           <w:rFonts w:asciiTheme="majorHAnsi" w:eastAsiaTheme="majorEastAsia" w:hAnsiTheme="majorHAnsi" w:cstheme="majorBidi"/>
           <w:color w:val="365F91" w:themeColor="accent1" w:themeShade="BF"/>
@@ -1432,6 +1466,27 @@
           <w:szCs w:val="32"/>
         </w:rPr>
       </w:pPr>
+      <w:r>
+        <w:rPr>
+          <w:rFonts w:ascii="Calibri" w:eastAsia="Times New Roman" w:hAnsi="Calibri" w:cs="Times New Roman"/>
+          <w:color w:val="000000"/>
+        </w:rPr>
+        <w:t xml:space="preserve">After the data is imported, you will see the </w:t>
+      </w:r>
+      <w:r>
+        <w:rPr>
+          <w:rFonts w:ascii="Calibri" w:eastAsia="Times New Roman" w:hAnsi="Calibri" w:cs="Times New Roman"/>
+          <w:color w:val="000000"/>
+        </w:rPr>
+        <w:t>Inventory</w:t>
+      </w:r>
+      <w:r>
+        <w:rPr>
+          <w:rFonts w:ascii="Calibri" w:eastAsia="Times New Roman" w:hAnsi="Calibri" w:cs="Times New Roman"/>
+          <w:color w:val="000000"/>
+        </w:rPr>
+        <w:t xml:space="preserve"> data imported into FNMS.</w:t>
+      </w:r>
       <w:r>
         <w:br w:type="page"/>
       </w:r>
@@ -1695,10 +1750,10 @@
             <v:path o:extrusionok="f" gradientshapeok="t" o:connecttype="rect"/>
             <o:lock v:ext="edit" aspectratio="t"/>
           </v:shapetype>
-          <v:shape id="_x0000_i1027" type="#_x0000_t75" style="width:454.65pt;height:191.65pt" o:ole="">
+          <v:shape id="_x0000_i1025" type="#_x0000_t75" style="width:454.5pt;height:192pt" o:ole="">
             <v:imagedata r:id="rId11" o:title=""/>
           </v:shape>
-          <o:OLEObject Type="Embed" ProgID="Visio.Drawing.15" ShapeID="_x0000_i1027" DrawAspect="Content" ObjectID="_1606302761" r:id="rId12"/>
+          <o:OLEObject Type="Embed" ProgID="Visio.Drawing.15" ShapeID="_x0000_i1025" DrawAspect="Content" ObjectID="_1711197043" r:id="rId12"/>
         </w:object>
       </w:r>
     </w:p>
@@ -1714,7 +1769,7 @@
 </file>
 
 <file path=word/endnotes.xml><?xml version="1.0" encoding="utf-8"?>
-<w:endnotes xmlns:wpc="http://schemas.microsoft.com/office/word/2010/wordprocessingCanvas" xmlns:cx="http://schemas.microsoft.com/office/drawing/2014/chartex" xmlns:cx1="http://schemas.microsoft.com/office/drawing/2015/9/8/chartex" xmlns:cx2="http://schemas.microsoft.com/office/drawing/2015/10/21/chartex" xmlns:cx3="http://schemas.microsoft.com/office/drawing/2016/5/9/chartex" xmlns:cx4="http://schemas.microsoft.com/office/drawing/2016/5/10/chartex" xmlns:cx5="http://schemas.microsoft.com/office/drawing/2016/5/11/chartex" xmlns:cx6="http://schemas.microsoft.com/office/drawing/2016/5/12/chartex" xmlns:cx7="http://schemas.microsoft.com/office/drawing/2016/5/13/chartex" xmlns:cx8="http://schemas.microsoft.com/office/drawing/2016/5/14/chartex" xmlns:mc="http://schemas.openxmlformats.org/markup-compatibility/2006" xmlns:aink="http://schemas.microsoft.com/office/drawing/2016/ink" xmlns:am3d="http://schemas.microsoft.com/office/drawing/2017/model3d" xmlns:o="urn:schemas-microsoft-com:office:office" xmlns:r="http://schemas.openxmlformats.org/officeDocument/2006/relationships" xmlns:m="http://schemas.openxmlformats.org/officeDocument/2006/math" xmlns:v="urn:schemas-microsoft-com:vml" xmlns:wp14="http://schemas.microsoft.com/office/word/2010/wordprocessingDrawing" xmlns:wp="http://schemas.openxmlformats.org/drawingml/2006/wordprocessingDrawing" xmlns:w10="urn:schemas-microsoft-com:office:word" xmlns:w="http://schemas.openxmlformats.org/wordprocessingml/2006/main" xmlns:w14="http://schemas.microsoft.com/office/word/2010/wordml" xmlns:w15="http://schemas.microsoft.com/office/word/2012/wordml" xmlns:w16cid="http://schemas.microsoft.com/office/word/2016/wordml/cid" xmlns:w16se="http://schemas.microsoft.com/office/word/2015/wordml/symex" xmlns:wpg="http://schemas.microsoft.com/office/word/2010/wordprocessingGroup" xmlns:wpi="http://schemas.microsoft.com/office/word/2010/wordprocessingInk" xmlns:wne="http://schemas.microsoft.com/office/word/2006/wordml" xmlns:wps="http://schemas.microsoft.com/office/word/2010/wordprocessingShape" mc:Ignorable="w14 w15 w16se w16cid wp14">
+<w:endnotes xmlns:wpc="http://schemas.microsoft.com/office/word/2010/wordprocessingCanvas" xmlns:cx="http://schemas.microsoft.com/office/drawing/2014/chartex" xmlns:cx1="http://schemas.microsoft.com/office/drawing/2015/9/8/chartex" xmlns:cx2="http://schemas.microsoft.com/office/drawing/2015/10/21/chartex" xmlns:cx3="http://schemas.microsoft.com/office/drawing/2016/5/9/chartex" xmlns:cx4="http://schemas.microsoft.com/office/drawing/2016/5/10/chartex" xmlns:cx5="http://schemas.microsoft.com/office/drawing/2016/5/11/chartex" xmlns:cx6="http://schemas.microsoft.com/office/drawing/2016/5/12/chartex" xmlns:cx7="http://schemas.microsoft.com/office/drawing/2016/5/13/chartex" xmlns:cx8="http://schemas.microsoft.com/office/drawing/2016/5/14/chartex" xmlns:mc="http://schemas.openxmlformats.org/markup-compatibility/2006" xmlns:aink="http://schemas.microsoft.com/office/drawing/2016/ink" xmlns:am3d="http://schemas.microsoft.com/office/drawing/2017/model3d" xmlns:o="urn:schemas-microsoft-com:office:office" xmlns:r="http://schemas.openxmlformats.org/officeDocument/2006/relationships" xmlns:m="http://schemas.openxmlformats.org/officeDocument/2006/math" xmlns:v="urn:schemas-microsoft-com:vml" xmlns:wp14="http://schemas.microsoft.com/office/word/2010/wordprocessingDrawing" xmlns:wp="http://schemas.openxmlformats.org/drawingml/2006/wordprocessingDrawing" xmlns:w10="urn:schemas-microsoft-com:office:word" xmlns:w="http://schemas.openxmlformats.org/wordprocessingml/2006/main" xmlns:w14="http://schemas.microsoft.com/office/word/2010/wordml" xmlns:w15="http://schemas.microsoft.com/office/word/2012/wordml" xmlns:w16cex="http://schemas.microsoft.com/office/word/2018/wordml/cex" xmlns:w16cid="http://schemas.microsoft.com/office/word/2016/wordml/cid" xmlns:w16="http://schemas.microsoft.com/office/word/2018/wordml" xmlns:w16sdtdh="http://schemas.microsoft.com/office/word/2020/wordml/sdtdatahash" xmlns:w16se="http://schemas.microsoft.com/office/word/2015/wordml/symex" xmlns:wpg="http://schemas.microsoft.com/office/word/2010/wordprocessingGroup" xmlns:wpi="http://schemas.microsoft.com/office/word/2010/wordprocessingInk" xmlns:wne="http://schemas.microsoft.com/office/word/2006/wordml" xmlns:wps="http://schemas.microsoft.com/office/word/2010/wordprocessingShape" mc:Ignorable="w14 w15 w16se w16cid w16 w16cex w16sdtdh wp14">
   <w:endnote w:type="separator" w:id="-1">
     <w:p>
       <w:pPr>
@@ -1739,7 +1794,7 @@
 </file>
 
 <file path=word/footer1.xml><?xml version="1.0" encoding="utf-8"?>
-<w:ftr xmlns:wpc="http://schemas.microsoft.com/office/word/2010/wordprocessingCanvas" xmlns:cx="http://schemas.microsoft.com/office/drawing/2014/chartex" xmlns:cx1="http://schemas.microsoft.com/office/drawing/2015/9/8/chartex" xmlns:cx2="http://schemas.microsoft.com/office/drawing/2015/10/21/chartex" xmlns:cx3="http://schemas.microsoft.com/office/drawing/2016/5/9/chartex" xmlns:cx4="http://schemas.microsoft.com/office/drawing/2016/5/10/chartex" xmlns:cx5="http://schemas.microsoft.com/office/drawing/2016/5/11/chartex" xmlns:cx6="http://schemas.microsoft.com/office/drawing/2016/5/12/chartex" xmlns:cx7="http://schemas.microsoft.com/office/drawing/2016/5/13/chartex" xmlns:cx8="http://schemas.microsoft.com/office/drawing/2016/5/14/chartex" xmlns:mc="http://schemas.openxmlformats.org/markup-compatibility/2006" xmlns:aink="http://schemas.microsoft.com/office/drawing/2016/ink" xmlns:am3d="http://schemas.microsoft.com/office/drawing/2017/model3d" xmlns:o="urn:schemas-microsoft-com:office:office" xmlns:r="http://schemas.openxmlformats.org/officeDocument/2006/relationships" xmlns:m="http://schemas.openxmlformats.org/officeDocument/2006/math" xmlns:v="urn:schemas-microsoft-com:vml" xmlns:wp14="http://schemas.microsoft.com/office/word/2010/wordprocessingDrawing" xmlns:wp="http://schemas.openxmlformats.org/drawingml/2006/wordprocessingDrawing" xmlns:w10="urn:schemas-microsoft-com:office:word" xmlns:w="http://schemas.openxmlformats.org/wordprocessingml/2006/main" xmlns:w14="http://schemas.microsoft.com/office/word/2010/wordml" xmlns:w15="http://schemas.microsoft.com/office/word/2012/wordml" xmlns:w16cid="http://schemas.microsoft.com/office/word/2016/wordml/cid" xmlns:w16se="http://schemas.microsoft.com/office/word/2015/wordml/symex" xmlns:wpg="http://schemas.microsoft.com/office/word/2010/wordprocessingGroup" xmlns:wpi="http://schemas.microsoft.com/office/word/2010/wordprocessingInk" xmlns:wne="http://schemas.microsoft.com/office/word/2006/wordml" xmlns:wps="http://schemas.microsoft.com/office/word/2010/wordprocessingShape" mc:Ignorable="w14 w15 w16se w16cid wp14">
+<w:ftr xmlns:wpc="http://schemas.microsoft.com/office/word/2010/wordprocessingCanvas" xmlns:cx="http://schemas.microsoft.com/office/drawing/2014/chartex" xmlns:cx1="http://schemas.microsoft.com/office/drawing/2015/9/8/chartex" xmlns:cx2="http://schemas.microsoft.com/office/drawing/2015/10/21/chartex" xmlns:cx3="http://schemas.microsoft.com/office/drawing/2016/5/9/chartex" xmlns:cx4="http://schemas.microsoft.com/office/drawing/2016/5/10/chartex" xmlns:cx5="http://schemas.microsoft.com/office/drawing/2016/5/11/chartex" xmlns:cx6="http://schemas.microsoft.com/office/drawing/2016/5/12/chartex" xmlns:cx7="http://schemas.microsoft.com/office/drawing/2016/5/13/chartex" xmlns:cx8="http://schemas.microsoft.com/office/drawing/2016/5/14/chartex" xmlns:mc="http://schemas.openxmlformats.org/markup-compatibility/2006" xmlns:aink="http://schemas.microsoft.com/office/drawing/2016/ink" xmlns:am3d="http://schemas.microsoft.com/office/drawing/2017/model3d" xmlns:o="urn:schemas-microsoft-com:office:office" xmlns:r="http://schemas.openxmlformats.org/officeDocument/2006/relationships" xmlns:m="http://schemas.openxmlformats.org/officeDocument/2006/math" xmlns:v="urn:schemas-microsoft-com:vml" xmlns:wp14="http://schemas.microsoft.com/office/word/2010/wordprocessingDrawing" xmlns:wp="http://schemas.openxmlformats.org/drawingml/2006/wordprocessingDrawing" xmlns:w10="urn:schemas-microsoft-com:office:word" xmlns:w="http://schemas.openxmlformats.org/wordprocessingml/2006/main" xmlns:w14="http://schemas.microsoft.com/office/word/2010/wordml" xmlns:w15="http://schemas.microsoft.com/office/word/2012/wordml" xmlns:w16cex="http://schemas.microsoft.com/office/word/2018/wordml/cex" xmlns:w16cid="http://schemas.microsoft.com/office/word/2016/wordml/cid" xmlns:w16="http://schemas.microsoft.com/office/word/2018/wordml" xmlns:w16sdtdh="http://schemas.microsoft.com/office/word/2020/wordml/sdtdatahash" xmlns:w16se="http://schemas.microsoft.com/office/word/2015/wordml/symex" xmlns:wpg="http://schemas.microsoft.com/office/word/2010/wordprocessingGroup" xmlns:wpi="http://schemas.microsoft.com/office/word/2010/wordprocessingInk" xmlns:wne="http://schemas.microsoft.com/office/word/2006/wordml" xmlns:wps="http://schemas.microsoft.com/office/word/2010/wordprocessingShape" mc:Ignorable="w14 w15 w16se w16cid w16 w16cex w16sdtdh wp14">
   <w:p>
     <w:pPr>
       <w:pStyle w:val="Footer"/>
@@ -1760,7 +1815,7 @@
 </file>
 
 <file path=word/footnotes.xml><?xml version="1.0" encoding="utf-8"?>
-<w:footnotes xmlns:wpc="http://schemas.microsoft.com/office/word/2010/wordprocessingCanvas" xmlns:cx="http://schemas.microsoft.com/office/drawing/2014/chartex" xmlns:cx1="http://schemas.microsoft.com/office/drawing/2015/9/8/chartex" xmlns:cx2="http://schemas.microsoft.com/office/drawing/2015/10/21/chartex" xmlns:cx3="http://schemas.microsoft.com/office/drawing/2016/5/9/chartex" xmlns:cx4="http://schemas.microsoft.com/office/drawing/2016/5/10/chartex" xmlns:cx5="http://schemas.microsoft.com/office/drawing/2016/5/11/chartex" xmlns:cx6="http://schemas.microsoft.com/office/drawing/2016/5/12/chartex" xmlns:cx7="http://schemas.microsoft.com/office/drawing/2016/5/13/chartex" xmlns:cx8="http://schemas.microsoft.com/office/drawing/2016/5/14/chartex" xmlns:mc="http://schemas.openxmlformats.org/markup-compatibility/2006" xmlns:aink="http://schemas.microsoft.com/office/drawing/2016/ink" xmlns:am3d="http://schemas.microsoft.com/office/drawing/2017/model3d" xmlns:o="urn:schemas-microsoft-com:office:office" xmlns:r="http://schemas.openxmlformats.org/officeDocument/2006/relationships" xmlns:m="http://schemas.openxmlformats.org/officeDocument/2006/math" xmlns:v="urn:schemas-microsoft-com:vml" xmlns:wp14="http://schemas.microsoft.com/office/word/2010/wordprocessingDrawing" xmlns:wp="http://schemas.openxmlformats.org/drawingml/2006/wordprocessingDrawing" xmlns:w10="urn:schemas-microsoft-com:office:word" xmlns:w="http://schemas.openxmlformats.org/wordprocessingml/2006/main" xmlns:w14="http://schemas.microsoft.com/office/word/2010/wordml" xmlns:w15="http://schemas.microsoft.com/office/word/2012/wordml" xmlns:w16cid="http://schemas.microsoft.com/office/word/2016/wordml/cid" xmlns:w16se="http://schemas.microsoft.com/office/word/2015/wordml/symex" xmlns:wpg="http://schemas.microsoft.com/office/word/2010/wordprocessingGroup" xmlns:wpi="http://schemas.microsoft.com/office/word/2010/wordprocessingInk" xmlns:wne="http://schemas.microsoft.com/office/word/2006/wordml" xmlns:wps="http://schemas.microsoft.com/office/word/2010/wordprocessingShape" mc:Ignorable="w14 w15 w16se w16cid wp14">
+<w:footnotes xmlns:wpc="http://schemas.microsoft.com/office/word/2010/wordprocessingCanvas" xmlns:cx="http://schemas.microsoft.com/office/drawing/2014/chartex" xmlns:cx1="http://schemas.microsoft.com/office/drawing/2015/9/8/chartex" xmlns:cx2="http://schemas.microsoft.com/office/drawing/2015/10/21/chartex" xmlns:cx3="http://schemas.microsoft.com/office/drawing/2016/5/9/chartex" xmlns:cx4="http://schemas.microsoft.com/office/drawing/2016/5/10/chartex" xmlns:cx5="http://schemas.microsoft.com/office/drawing/2016/5/11/chartex" xmlns:cx6="http://schemas.microsoft.com/office/drawing/2016/5/12/chartex" xmlns:cx7="http://schemas.microsoft.com/office/drawing/2016/5/13/chartex" xmlns:cx8="http://schemas.microsoft.com/office/drawing/2016/5/14/chartex" xmlns:mc="http://schemas.openxmlformats.org/markup-compatibility/2006" xmlns:aink="http://schemas.microsoft.com/office/drawing/2016/ink" xmlns:am3d="http://schemas.microsoft.com/office/drawing/2017/model3d" xmlns:o="urn:schemas-microsoft-com:office:office" xmlns:r="http://schemas.openxmlformats.org/officeDocument/2006/relationships" xmlns:m="http://schemas.openxmlformats.org/officeDocument/2006/math" xmlns:v="urn:schemas-microsoft-com:vml" xmlns:wp14="http://schemas.microsoft.com/office/word/2010/wordprocessingDrawing" xmlns:wp="http://schemas.openxmlformats.org/drawingml/2006/wordprocessingDrawing" xmlns:w10="urn:schemas-microsoft-com:office:word" xmlns:w="http://schemas.openxmlformats.org/wordprocessingml/2006/main" xmlns:w14="http://schemas.microsoft.com/office/word/2010/wordml" xmlns:w15="http://schemas.microsoft.com/office/word/2012/wordml" xmlns:w16cex="http://schemas.microsoft.com/office/word/2018/wordml/cex" xmlns:w16cid="http://schemas.microsoft.com/office/word/2016/wordml/cid" xmlns:w16="http://schemas.microsoft.com/office/word/2018/wordml" xmlns:w16sdtdh="http://schemas.microsoft.com/office/word/2020/wordml/sdtdatahash" xmlns:w16se="http://schemas.microsoft.com/office/word/2015/wordml/symex" xmlns:wpg="http://schemas.microsoft.com/office/word/2010/wordprocessingGroup" xmlns:wpi="http://schemas.microsoft.com/office/word/2010/wordprocessingInk" xmlns:wne="http://schemas.microsoft.com/office/word/2006/wordml" xmlns:wps="http://schemas.microsoft.com/office/word/2010/wordprocessingShape" mc:Ignorable="w14 w15 w16se w16cid w16 w16cex w16sdtdh wp14">
   <w:footnote w:type="separator" w:id="-1">
     <w:p>
       <w:pPr>
@@ -1785,7 +1840,7 @@
 </file>
 
 <file path=word/numbering.xml><?xml version="1.0" encoding="utf-8"?>
-<w:numbering xmlns:wpc="http://schemas.microsoft.com/office/word/2010/wordprocessingCanvas" xmlns:cx="http://schemas.microsoft.com/office/drawing/2014/chartex" xmlns:cx1="http://schemas.microsoft.com/office/drawing/2015/9/8/chartex" xmlns:cx2="http://schemas.microsoft.com/office/drawing/2015/10/21/chartex" xmlns:cx3="http://schemas.microsoft.com/office/drawing/2016/5/9/chartex" xmlns:cx4="http://schemas.microsoft.com/office/drawing/2016/5/10/chartex" xmlns:cx5="http://schemas.microsoft.com/office/drawing/2016/5/11/chartex" xmlns:cx6="http://schemas.microsoft.com/office/drawing/2016/5/12/chartex" xmlns:cx7="http://schemas.microsoft.com/office/drawing/2016/5/13/chartex" xmlns:cx8="http://schemas.microsoft.com/office/drawing/2016/5/14/chartex" xmlns:mc="http://schemas.openxmlformats.org/markup-compatibility/2006" xmlns:aink="http://schemas.microsoft.com/office/drawing/2016/ink" xmlns:am3d="http://schemas.microsoft.com/office/drawing/2017/model3d" xmlns:o="urn:schemas-microsoft-com:office:office" xmlns:r="http://schemas.openxmlformats.org/officeDocument/2006/relationships" xmlns:m="http://schemas.openxmlformats.org/officeDocument/2006/math" xmlns:v="urn:schemas-microsoft-com:vml" xmlns:wp14="http://schemas.microsoft.com/office/word/2010/wordprocessingDrawing" xmlns:wp="http://schemas.openxmlformats.org/drawingml/2006/wordprocessingDrawing" xmlns:w10="urn:schemas-microsoft-com:office:word" xmlns:w="http://schemas.openxmlformats.org/wordprocessingml/2006/main" xmlns:w14="http://schemas.microsoft.com/office/word/2010/wordml" xmlns:w15="http://schemas.microsoft.com/office/word/2012/wordml" xmlns:w16cid="http://schemas.microsoft.com/office/word/2016/wordml/cid" xmlns:w16se="http://schemas.microsoft.com/office/word/2015/wordml/symex" xmlns:wpg="http://schemas.microsoft.com/office/word/2010/wordprocessingGroup" xmlns:wpi="http://schemas.microsoft.com/office/word/2010/wordprocessingInk" xmlns:wne="http://schemas.microsoft.com/office/word/2006/wordml" xmlns:wps="http://schemas.microsoft.com/office/word/2010/wordprocessingShape" mc:Ignorable="w14 w15 w16se w16cid wp14">
+<w:numbering xmlns:wpc="http://schemas.microsoft.com/office/word/2010/wordprocessingCanvas" xmlns:cx="http://schemas.microsoft.com/office/drawing/2014/chartex" xmlns:cx1="http://schemas.microsoft.com/office/drawing/2015/9/8/chartex" xmlns:cx2="http://schemas.microsoft.com/office/drawing/2015/10/21/chartex" xmlns:cx3="http://schemas.microsoft.com/office/drawing/2016/5/9/chartex" xmlns:cx4="http://schemas.microsoft.com/office/drawing/2016/5/10/chartex" xmlns:cx5="http://schemas.microsoft.com/office/drawing/2016/5/11/chartex" xmlns:cx6="http://schemas.microsoft.com/office/drawing/2016/5/12/chartex" xmlns:cx7="http://schemas.microsoft.com/office/drawing/2016/5/13/chartex" xmlns:cx8="http://schemas.microsoft.com/office/drawing/2016/5/14/chartex" xmlns:mc="http://schemas.openxmlformats.org/markup-compatibility/2006" xmlns:aink="http://schemas.microsoft.com/office/drawing/2016/ink" xmlns:am3d="http://schemas.microsoft.com/office/drawing/2017/model3d" xmlns:o="urn:schemas-microsoft-com:office:office" xmlns:r="http://schemas.openxmlformats.org/officeDocument/2006/relationships" xmlns:m="http://schemas.openxmlformats.org/officeDocument/2006/math" xmlns:v="urn:schemas-microsoft-com:vml" xmlns:wp14="http://schemas.microsoft.com/office/word/2010/wordprocessingDrawing" xmlns:wp="http://schemas.openxmlformats.org/drawingml/2006/wordprocessingDrawing" xmlns:w10="urn:schemas-microsoft-com:office:word" xmlns:w="http://schemas.openxmlformats.org/wordprocessingml/2006/main" xmlns:w14="http://schemas.microsoft.com/office/word/2010/wordml" xmlns:w15="http://schemas.microsoft.com/office/word/2012/wordml" xmlns:w16cex="http://schemas.microsoft.com/office/word/2018/wordml/cex" xmlns:w16cid="http://schemas.microsoft.com/office/word/2016/wordml/cid" xmlns:w16="http://schemas.microsoft.com/office/word/2018/wordml" xmlns:w16sdtdh="http://schemas.microsoft.com/office/word/2020/wordml/sdtdatahash" xmlns:w16se="http://schemas.microsoft.com/office/word/2015/wordml/symex" xmlns:wpg="http://schemas.microsoft.com/office/word/2010/wordprocessingGroup" xmlns:wpi="http://schemas.microsoft.com/office/word/2010/wordprocessingInk" xmlns:wne="http://schemas.microsoft.com/office/word/2006/wordml" xmlns:wps="http://schemas.microsoft.com/office/word/2010/wordprocessingShape" mc:Ignorable="w14 w15 w16se w16cid w16 w16cex w16sdtdh wp14">
   <w:abstractNum w:abstractNumId="0" w15:restartNumberingAfterBreak="0">
     <w:nsid w:val="0DC44E76"/>
     <w:multiLevelType w:val="hybridMultilevel"/>
@@ -2761,7 +2816,7 @@
 </file>
 
 <file path=word/styles.xml><?xml version="1.0" encoding="utf-8"?>
-<w:styles xmlns:mc="http://schemas.openxmlformats.org/markup-compatibility/2006" xmlns:r="http://schemas.openxmlformats.org/officeDocument/2006/relationships" xmlns:w="http://schemas.openxmlformats.org/wordprocessingml/2006/main" xmlns:w14="http://schemas.microsoft.com/office/word/2010/wordml" xmlns:w15="http://schemas.microsoft.com/office/word/2012/wordml" xmlns:w16cid="http://schemas.microsoft.com/office/word/2016/wordml/cid" xmlns:w16se="http://schemas.microsoft.com/office/word/2015/wordml/symex" mc:Ignorable="w14 w15 w16se w16cid">
+<w:styles xmlns:mc="http://schemas.openxmlformats.org/markup-compatibility/2006" xmlns:r="http://schemas.openxmlformats.org/officeDocument/2006/relationships" xmlns:w="http://schemas.openxmlformats.org/wordprocessingml/2006/main" xmlns:w14="http://schemas.microsoft.com/office/word/2010/wordml" xmlns:w15="http://schemas.microsoft.com/office/word/2012/wordml" xmlns:w16cex="http://schemas.microsoft.com/office/word/2018/wordml/cex" xmlns:w16cid="http://schemas.microsoft.com/office/word/2016/wordml/cid" xmlns:w16="http://schemas.microsoft.com/office/word/2018/wordml" xmlns:w16sdtdh="http://schemas.microsoft.com/office/word/2020/wordml/sdtdatahash" xmlns:w16se="http://schemas.microsoft.com/office/word/2015/wordml/symex" mc:Ignorable="w14 w15 w16se w16cid w16 w16cex w16sdtdh">
   <w:docDefaults>
     <w:rPrDefault>
       <w:rPr>
@@ -2777,7 +2832,7 @@
       </w:pPr>
     </w:pPrDefault>
   </w:docDefaults>
-  <w:latentStyles w:defLockedState="0" w:defUIPriority="99" w:defSemiHidden="0" w:defUnhideWhenUsed="0" w:defQFormat="0" w:count="375">
+  <w:latentStyles w:defLockedState="0" w:defUIPriority="99" w:defSemiHidden="0" w:defUnhideWhenUsed="0" w:defQFormat="0" w:count="376">
     <w:lsdException w:name="Normal" w:uiPriority="0" w:qFormat="1"/>
     <w:lsdException w:name="heading 1" w:uiPriority="9" w:qFormat="1"/>
     <w:lsdException w:name="heading 2" w:semiHidden="1" w:uiPriority="9" w:unhideWhenUsed="1" w:qFormat="1"/>
@@ -2883,7 +2938,6 @@
     <w:lsdException w:name="HTML Sample" w:semiHidden="1" w:unhideWhenUsed="1"/>
     <w:lsdException w:name="HTML Typewriter" w:semiHidden="1" w:unhideWhenUsed="1"/>
     <w:lsdException w:name="HTML Variable" w:semiHidden="1" w:unhideWhenUsed="1"/>
-    <w:lsdException w:name="Normal Table" w:semiHidden="1" w:unhideWhenUsed="1"/>
     <w:lsdException w:name="annotation subject" w:semiHidden="1" w:unhideWhenUsed="1"/>
     <w:lsdException w:name="No List" w:semiHidden="1" w:unhideWhenUsed="1"/>
     <w:lsdException w:name="Outline List 1" w:semiHidden="1" w:unhideWhenUsed="1"/>
@@ -2930,10 +2984,8 @@
     <w:lsdException w:name="Table Subtle 2" w:semiHidden="1" w:unhideWhenUsed="1"/>
     <w:lsdException w:name="Table Web 1" w:semiHidden="1" w:unhideWhenUsed="1"/>
     <w:lsdException w:name="Table Web 2" w:semiHidden="1" w:unhideWhenUsed="1"/>
-    <w:lsdException w:name="Table Web 3" w:semiHidden="1" w:unhideWhenUsed="1"/>
     <w:lsdException w:name="Balloon Text" w:semiHidden="1" w:unhideWhenUsed="1"/>
     <w:lsdException w:name="Table Grid" w:uiPriority="39"/>
-    <w:lsdException w:name="Table Theme" w:semiHidden="1" w:unhideWhenUsed="1"/>
     <w:lsdException w:name="Placeholder Text" w:semiHidden="1"/>
     <w:lsdException w:name="No Spacing" w:uiPriority="1" w:qFormat="1"/>
     <w:lsdException w:name="Light Shading" w:uiPriority="60"/>
@@ -3153,6 +3205,7 @@
     <w:lsdException w:name="Smart Hyperlink" w:semiHidden="1" w:unhideWhenUsed="1"/>
     <w:lsdException w:name="Hashtag" w:semiHidden="1" w:unhideWhenUsed="1"/>
     <w:lsdException w:name="Unresolved Mention" w:semiHidden="1" w:unhideWhenUsed="1"/>
+    <w:lsdException w:name="Smart Link" w:semiHidden="1" w:unhideWhenUsed="1"/>
   </w:latentStyles>
   <w:style w:type="paragraph" w:default="1" w:styleId="Normal">
     <w:name w:val="Normal"/>

</xml_diff>